<commit_message>
Update Identify Bias Subspace notes
</commit_message>
<xml_diff>
--- a/Information Retrieval - Poster Session/miscellaneous/presentation_notes/presentation_notes.docx
+++ b/Information Retrieval - Poster Session/miscellaneous/presentation_notes/presentation_notes.docx
@@ -286,7 +286,7 @@
         <mc:AlternateContent>
           <mc:Choice Requires="wpg">
             <w:drawing>
-              <wp:anchor distT="0" distB="0" distL="114300" distR="114300" simplePos="0" relativeHeight="251615232" behindDoc="0" locked="0" layoutInCell="1" allowOverlap="1">
+              <wp:anchor distT="0" distB="0" distL="114300" distR="114300" simplePos="0" relativeHeight="251614208" behindDoc="0" locked="0" layoutInCell="1" allowOverlap="1">
                 <wp:simplePos x="0" y="0"/>
                 <wp:positionH relativeFrom="margin">
                   <wp:align>center</wp:align>
@@ -768,7 +768,7 @@
           </mc:Choice>
           <mc:Fallback>
             <w:pict>
-              <v:group w14:anchorId="1D7031C6" id="Group 19" o:spid="_x0000_s1026" style="position:absolute;margin-left:0;margin-top:3.7pt;width:240.75pt;height:141.75pt;z-index:251615232;mso-position-horizontal:center;mso-position-horizontal-relative:margin" coordsize="30575,18001" o:gfxdata="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">
+              <v:group w14:anchorId="556B820E" id="Group 19" o:spid="_x0000_s1026" style="position:absolute;margin-left:0;margin-top:3.7pt;width:240.75pt;height:141.75pt;z-index:251614208;mso-position-horizontal:center;mso-position-horizontal-relative:margin" coordsize="30575,18001" o:gfxdata="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">
                 <v:shapetype id="_x0000_t38" coordsize="21600,21600" o:spt="38" o:oned="t" path="m,c@0,0@1,5400@1,10800@1,16200@2,21600,21600,21600e" filled="f">
                   <v:formulas>
                     <v:f eqn="mid #0 0"/>
@@ -1375,7 +1375,7 @@
         <mc:AlternateContent>
           <mc:Choice Requires="wpg">
             <w:drawing>
-              <wp:anchor distT="0" distB="0" distL="114300" distR="114300" simplePos="0" relativeHeight="251724800" behindDoc="0" locked="0" layoutInCell="1" allowOverlap="1" wp14:anchorId="55D2EAFB" wp14:editId="178D780D">
+              <wp:anchor distT="0" distB="0" distL="114300" distR="114300" simplePos="0" relativeHeight="251723776" behindDoc="0" locked="0" layoutInCell="1" allowOverlap="1" wp14:anchorId="55D2EAFB" wp14:editId="178D780D">
                 <wp:simplePos x="0" y="0"/>
                 <wp:positionH relativeFrom="margin">
                   <wp:posOffset>2914015</wp:posOffset>
@@ -2285,7 +2285,7 @@
           </mc:Choice>
           <mc:Fallback>
             <w:pict>
-              <v:group w14:anchorId="789DC914" id="Group 116" o:spid="_x0000_s1026" style="position:absolute;margin-left:229.45pt;margin-top:99.65pt;width:240.7pt;height:240.7pt;z-index:251724800;mso-position-horizontal-relative:margin;mso-width-relative:margin;mso-height-relative:margin" coordsize="30568,30568" o:gfxdata="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">
+              <v:group w14:anchorId="7ED683DF" id="Group 116" o:spid="_x0000_s1026" style="position:absolute;margin-left:229.45pt;margin-top:99.65pt;width:240.7pt;height:240.7pt;z-index:251723776;mso-position-horizontal-relative:margin;mso-width-relative:margin;mso-height-relative:margin" coordsize="30568,30568" o:gfxdata="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">
                 <v:group id="Group 114" o:spid="_x0000_s1027" style="position:absolute;width:30568;height:30568" coordsize="30568,30568" o:gfxdata="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">
                   <v:group id="Group 96" o:spid="_x0000_s1028" style="position:absolute;width:30568;height:30568" coordsize="30568,30568" o:gfxdata="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">
                     <v:rect id="Rectangle 94" o:spid="_x0000_s1029" style="position:absolute;left:2593;top:2387;width:25521;height:25521;visibility:visible;mso-wrap-style:square;v-text-anchor:middle" o:gfxdata="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" fillcolor="#f2f2f2 [3052]" strokecolor="#f2f2f2 [3052]" strokeweight="1pt"/>
@@ -2374,7 +2374,7 @@
         <mc:AlternateContent>
           <mc:Choice Requires="wpg">
             <w:drawing>
-              <wp:anchor distT="0" distB="0" distL="114300" distR="114300" simplePos="0" relativeHeight="251624448" behindDoc="0" locked="0" layoutInCell="1" allowOverlap="1">
+              <wp:anchor distT="0" distB="0" distL="114300" distR="114300" simplePos="0" relativeHeight="251623424" behindDoc="0" locked="0" layoutInCell="1" allowOverlap="1">
                 <wp:simplePos x="0" y="0"/>
                 <wp:positionH relativeFrom="margin">
                   <wp:posOffset>1767205</wp:posOffset>
@@ -2641,7 +2641,7 @@
           </mc:Choice>
           <mc:Fallback>
             <w:pict>
-              <v:group w14:anchorId="0FF3ECB9" id="Group 27" o:spid="_x0000_s1026" style="position:absolute;margin-left:139.15pt;margin-top:1.75pt;width:172.55pt;height:74.95pt;z-index:251624448;mso-position-horizontal-relative:margin" coordsize="21914,9518" o:gfxdata="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">
+              <v:group w14:anchorId="551B044E" id="Group 27" o:spid="_x0000_s1026" style="position:absolute;margin-left:139.15pt;margin-top:1.75pt;width:172.55pt;height:74.95pt;z-index:251623424;mso-position-horizontal-relative:margin" coordsize="21914,9518" o:gfxdata="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">
                 <v:line id="Straight Connector 20" o:spid="_x0000_s1027" style="position:absolute;visibility:visible;mso-wrap-style:square" from="0,6887" to="19858,6887" o:connectortype="straight" o:gfxdata="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" strokecolor="black [3200]" strokeweight=".5pt">
                   <v:stroke joinstyle="miter"/>
                 </v:line>
@@ -2675,7 +2675,7 @@
         <mc:AlternateContent>
           <mc:Choice Requires="wpg">
             <w:drawing>
-              <wp:anchor distT="0" distB="0" distL="114300" distR="114300" simplePos="0" relativeHeight="251722752" behindDoc="0" locked="0" layoutInCell="1" allowOverlap="1">
+              <wp:anchor distT="0" distB="0" distL="114300" distR="114300" simplePos="0" relativeHeight="251721728" behindDoc="0" locked="0" layoutInCell="1" allowOverlap="1">
                 <wp:simplePos x="0" y="0"/>
                 <wp:positionH relativeFrom="column">
                   <wp:posOffset>-307340</wp:posOffset>
@@ -3534,7 +3534,7 @@
           </mc:Choice>
           <mc:Fallback>
             <w:pict>
-              <v:group w14:anchorId="714EB84B" id="Group 113" o:spid="_x0000_s1026" style="position:absolute;margin-left:-24.2pt;margin-top:143.65pt;width:240.7pt;height:147.65pt;z-index:251722752" coordsize="30573,18757" o:gfxdata="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">
+              <v:group w14:anchorId="1913999E" id="Group 113" o:spid="_x0000_s1026" style="position:absolute;margin-left:-24.2pt;margin-top:143.65pt;width:240.7pt;height:147.65pt;z-index:251721728" coordsize="30573,18757" o:gfxdata="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">
                 <v:group id="Group 64" o:spid="_x0000_s1027" style="position:absolute;width:30573;height:18757" coordsize="30575,18757" o:gfxdata="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">
                   <v:group id="Group 62" o:spid="_x0000_s1028" style="position:absolute;width:30575;height:18582" coordsize="30575,18582" o:gfxdata="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">
                     <v:group id="Group 60" o:spid="_x0000_s1029" style="position:absolute;width:30575;height:18582" coordsize="30575,18582" o:gfxdata="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">
@@ -3846,7 +3846,7 @@
         <mc:AlternateContent>
           <mc:Choice Requires="wpg">
             <w:drawing>
-              <wp:anchor distT="0" distB="0" distL="114300" distR="114300" simplePos="0" relativeHeight="251728896" behindDoc="0" locked="0" layoutInCell="1" allowOverlap="1">
+              <wp:anchor distT="0" distB="0" distL="114300" distR="114300" simplePos="0" relativeHeight="251727872" behindDoc="0" locked="0" layoutInCell="1" allowOverlap="1">
                 <wp:simplePos x="0" y="0"/>
                 <wp:positionH relativeFrom="column">
                   <wp:posOffset>0</wp:posOffset>
@@ -3952,7 +3952,7 @@
           </mc:Choice>
           <mc:Fallback>
             <w:pict>
-              <v:group id="Group 5" o:spid="_x0000_s1026" style="position:absolute;margin-left:0;margin-top:.75pt;width:451.3pt;height:381pt;z-index:251728896" coordsize="57315,48387" o:gfxdata="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">
+              <v:group id="Group 5" o:spid="_x0000_s1026" style="position:absolute;margin-left:0;margin-top:.75pt;width:451.3pt;height:381pt;z-index:251727872" coordsize="57315,48387" o:gfxdata="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">
                 <v:shape id="Picture 4" o:spid="_x0000_s1027" type="#_x0000_t75" style="position:absolute;width:57315;height:46443;visibility:visible;mso-wrap-style:square" o:gfxdata="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">
                   <v:imagedata r:id="rId37" o:title=""/>
                 </v:shape>
@@ -4040,8 +4040,6 @@
           <w:color w:val="000000" w:themeColor="text1"/>
         </w:rPr>
       </w:pPr>
-      <w:bookmarkStart w:id="1" w:name="_GoBack"/>
-      <w:bookmarkEnd w:id="1"/>
     </w:p>
     <w:p>
       <w:pPr>
@@ -4105,6 +4103,148 @@
           <w:color w:val="000000" w:themeColor="text1"/>
         </w:rPr>
       </w:pPr>
+      <w:r>
+        <w:rPr>
+          <w:noProof/>
+          <w:color w:val="000000" w:themeColor="text1"/>
+        </w:rPr>
+        <mc:AlternateContent>
+          <mc:Choice Requires="wpg">
+            <w:drawing>
+              <wp:anchor distT="0" distB="0" distL="114300" distR="114300" simplePos="0" relativeHeight="251731968" behindDoc="0" locked="0" layoutInCell="1" allowOverlap="1">
+                <wp:simplePos x="0" y="0"/>
+                <wp:positionH relativeFrom="column">
+                  <wp:posOffset>0</wp:posOffset>
+                </wp:positionH>
+                <wp:positionV relativeFrom="paragraph">
+                  <wp:posOffset>564515</wp:posOffset>
+                </wp:positionV>
+                <wp:extent cx="5731510" cy="1724025"/>
+                <wp:effectExtent l="0" t="0" r="2540" b="9525"/>
+                <wp:wrapNone/>
+                <wp:docPr id="12" name="Group 12"/>
+                <wp:cNvGraphicFramePr/>
+                <a:graphic xmlns:a="http://schemas.openxmlformats.org/drawingml/2006/main">
+                  <a:graphicData uri="http://schemas.microsoft.com/office/word/2010/wordprocessingGroup">
+                    <wpg:wgp>
+                      <wpg:cNvGrpSpPr/>
+                      <wpg:grpSpPr>
+                        <a:xfrm>
+                          <a:off x="0" y="0"/>
+                          <a:ext cx="5731510" cy="1724025"/>
+                          <a:chOff x="0" y="0"/>
+                          <a:chExt cx="5731510" cy="1724025"/>
+                        </a:xfrm>
+                      </wpg:grpSpPr>
+                      <pic:pic xmlns:pic="http://schemas.openxmlformats.org/drawingml/2006/picture">
+                        <pic:nvPicPr>
+                          <pic:cNvPr id="6" name="Picture 6"/>
+                          <pic:cNvPicPr>
+                            <a:picLocks noChangeAspect="1"/>
+                          </pic:cNvPicPr>
+                        </pic:nvPicPr>
+                        <pic:blipFill>
+                          <a:blip r:embed="rId39">
+                            <a:extLst>
+                              <a:ext uri="{28A0092B-C50C-407E-A947-70E740481C1C}">
+                                <a14:useLocalDpi xmlns:a14="http://schemas.microsoft.com/office/drawing/2010/main" val="0"/>
+                              </a:ext>
+                            </a:extLst>
+                          </a:blip>
+                          <a:stretch>
+                            <a:fillRect/>
+                          </a:stretch>
+                        </pic:blipFill>
+                        <pic:spPr>
+                          <a:xfrm>
+                            <a:off x="0" y="0"/>
+                            <a:ext cx="5731510" cy="1547495"/>
+                          </a:xfrm>
+                          <a:prstGeom prst="rect">
+                            <a:avLst/>
+                          </a:prstGeom>
+                        </pic:spPr>
+                      </pic:pic>
+                      <wps:wsp>
+                        <wps:cNvPr id="9" name="Text Box 2"/>
+                        <wps:cNvSpPr txBox="1">
+                          <a:spLocks noChangeArrowheads="1"/>
+                        </wps:cNvSpPr>
+                        <wps:spPr bwMode="auto">
+                          <a:xfrm>
+                            <a:off x="3438525" y="1457325"/>
+                            <a:ext cx="2292350" cy="266700"/>
+                          </a:xfrm>
+                          <a:prstGeom prst="rect">
+                            <a:avLst/>
+                          </a:prstGeom>
+                          <a:solidFill>
+                            <a:srgbClr val="FFFFFF"/>
+                          </a:solidFill>
+                          <a:ln w="9525">
+                            <a:noFill/>
+                            <a:miter lim="800000"/>
+                            <a:headEnd/>
+                            <a:tailEnd/>
+                          </a:ln>
+                        </wps:spPr>
+                        <wps:txbx>
+                          <w:txbxContent>
+                            <w:p>
+                              <w:r>
+                                <w:t xml:space="preserve">Reference: </w:t>
+                              </w:r>
+                              <w:hyperlink r:id="rId40" w:history="1">
+                                <w:r>
+                                  <w:rPr>
+                                    <w:rStyle w:val="Hyperlink"/>
+                                  </w:rPr>
+                                  <w:t>https://bit.ly/2s6xqB9</w:t>
+                                </w:r>
+                              </w:hyperlink>
+                            </w:p>
+                          </w:txbxContent>
+                        </wps:txbx>
+                        <wps:bodyPr rot="0" vert="horz" wrap="square" lIns="91440" tIns="45720" rIns="91440" bIns="45720" anchor="t" anchorCtr="0">
+                          <a:noAutofit/>
+                        </wps:bodyPr>
+                      </wps:wsp>
+                    </wpg:wgp>
+                  </a:graphicData>
+                </a:graphic>
+              </wp:anchor>
+            </w:drawing>
+          </mc:Choice>
+          <mc:Fallback>
+            <w:pict>
+              <v:group id="Group 12" o:spid="_x0000_s1029" style="position:absolute;margin-left:0;margin-top:44.45pt;width:451.3pt;height:135.75pt;z-index:251731968" coordsize="57315,17240" o:gfxdata="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">
+                <v:shape id="Picture 6" o:spid="_x0000_s1030" type="#_x0000_t75" style="position:absolute;width:57315;height:15474;visibility:visible;mso-wrap-style:square" o:gfxdata="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">
+                  <v:imagedata r:id="rId41" o:title=""/>
+                </v:shape>
+                <v:shape id="Text Box 2" o:spid="_x0000_s1031" type="#_x0000_t202" style="position:absolute;left:34385;top:14573;width:22923;height:2667;visibility:visible;mso-wrap-style:square;v-text-anchor:top" o:gfxdata="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" stroked="f">
+                  <v:textbox>
+                    <w:txbxContent>
+                      <w:p>
+                        <w:r>
+                          <w:t xml:space="preserve">Reference: </w:t>
+                        </w:r>
+                        <w:hyperlink r:id="rId42" w:history="1">
+                          <w:r>
+                            <w:rPr>
+                              <w:rStyle w:val="Hyperlink"/>
+                            </w:rPr>
+                            <w:t>https://bit.ly/2s6xqB9</w:t>
+                          </w:r>
+                        </w:hyperlink>
+                      </w:p>
+                    </w:txbxContent>
+                  </v:textbox>
+                </v:shape>
+              </v:group>
+            </w:pict>
+          </mc:Fallback>
+        </mc:AlternateContent>
+      </w:r>
     </w:p>
     <w:p>
       <w:pPr>
@@ -4472,6 +4612,252 @@
           <w:color w:val="000000" w:themeColor="text1"/>
         </w:rPr>
       </w:pPr>
+    </w:p>
+    <w:p>
+      <w:pPr>
+        <w:rPr>
+          <w:color w:val="000000" w:themeColor="text1"/>
+        </w:rPr>
+      </w:pPr>
+    </w:p>
+    <w:p>
+      <w:pPr>
+        <w:rPr>
+          <w:color w:val="000000" w:themeColor="text1"/>
+        </w:rPr>
+      </w:pPr>
+    </w:p>
+    <w:p>
+      <w:pPr>
+        <w:rPr>
+          <w:color w:val="000000" w:themeColor="text1"/>
+        </w:rPr>
+      </w:pPr>
+    </w:p>
+    <w:p>
+      <w:pPr>
+        <w:rPr>
+          <w:color w:val="000000" w:themeColor="text1"/>
+        </w:rPr>
+      </w:pPr>
+    </w:p>
+    <w:p>
+      <w:pPr>
+        <w:rPr>
+          <w:color w:val="000000" w:themeColor="text1"/>
+        </w:rPr>
+      </w:pPr>
+      <w:bookmarkStart w:id="1" w:name="_GoBack"/>
+      <w:bookmarkEnd w:id="1"/>
+    </w:p>
+    <w:p>
+      <w:pPr>
+        <w:rPr>
+          <w:rFonts w:eastAsiaTheme="minorEastAsia"/>
+          <w:color w:val="000000" w:themeColor="text1"/>
+        </w:rPr>
+      </w:pPr>
+      <w:r>
+        <w:rPr>
+          <w:color w:val="000000" w:themeColor="text1"/>
+        </w:rPr>
+        <w:t>Paper assumptions:</w:t>
+      </w:r>
+      <w:r>
+        <w:rPr>
+          <w:color w:val="000000" w:themeColor="text1"/>
+        </w:rPr>
+        <w:tab/>
+      </w:r>
+      <m:oMath>
+        <m:r>
+          <w:rPr>
+            <w:rFonts w:ascii="Cambria Math" w:hAnsi="Cambria Math"/>
+            <w:color w:val="000000" w:themeColor="text1"/>
+          </w:rPr>
+          <m:t>Var</m:t>
+        </m:r>
+        <m:d>
+          <m:dPr>
+            <m:ctrlPr>
+              <w:rPr>
+                <w:rFonts w:ascii="Cambria Math" w:hAnsi="Cambria Math"/>
+                <w:i/>
+                <w:color w:val="000000" w:themeColor="text1"/>
+              </w:rPr>
+            </m:ctrlPr>
+          </m:dPr>
+          <m:e>
+            <m:sSub>
+              <m:sSubPr>
+                <m:ctrlPr>
+                  <w:rPr>
+                    <w:rFonts w:ascii="Cambria Math" w:hAnsi="Cambria Math"/>
+                    <w:i/>
+                    <w:color w:val="000000" w:themeColor="text1"/>
+                  </w:rPr>
+                </m:ctrlPr>
+              </m:sSubPr>
+              <m:e>
+                <m:r>
+                  <w:rPr>
+                    <w:rFonts w:ascii="Cambria Math" w:hAnsi="Cambria Math"/>
+                    <w:color w:val="000000" w:themeColor="text1"/>
+                  </w:rPr>
+                  <m:t>E</m:t>
+                </m:r>
+              </m:e>
+              <m:sub>
+                <m:r>
+                  <w:rPr>
+                    <w:rFonts w:ascii="Cambria Math" w:hAnsi="Cambria Math"/>
+                    <w:color w:val="000000" w:themeColor="text1"/>
+                  </w:rPr>
+                  <m:t>j</m:t>
+                </m:r>
+              </m:sub>
+            </m:sSub>
+          </m:e>
+        </m:d>
+        <m:r>
+          <w:rPr>
+            <w:rFonts w:ascii="Cambria Math" w:eastAsiaTheme="minorEastAsia" w:hAnsi="Cambria Math"/>
+            <w:color w:val="000000" w:themeColor="text1"/>
+          </w:rPr>
+          <m:t>≈0</m:t>
+        </m:r>
+      </m:oMath>
+    </w:p>
+    <w:p>
+      <w:pPr>
+        <w:rPr>
+          <w:color w:val="000000" w:themeColor="text1"/>
+        </w:rPr>
+      </w:pPr>
+      <w:r>
+        <w:rPr>
+          <w:rFonts w:eastAsiaTheme="minorEastAsia"/>
+          <w:color w:val="000000" w:themeColor="text1"/>
+        </w:rPr>
+        <w:t xml:space="preserve">Note: Removing the scalar </w:t>
+      </w:r>
+      <m:oMath>
+        <m:f>
+          <m:fPr>
+            <m:type m:val="lin"/>
+            <m:ctrlPr>
+              <w:rPr>
+                <w:rFonts w:ascii="Cambria Math" w:eastAsiaTheme="minorEastAsia" w:hAnsi="Cambria Math"/>
+                <w:i/>
+                <w:color w:val="000000" w:themeColor="text1"/>
+              </w:rPr>
+            </m:ctrlPr>
+          </m:fPr>
+          <m:num>
+            <m:d>
+              <m:dPr>
+                <m:ctrlPr>
+                  <w:rPr>
+                    <w:rFonts w:ascii="Cambria Math" w:eastAsiaTheme="minorEastAsia" w:hAnsi="Cambria Math"/>
+                    <w:i/>
+                    <w:color w:val="000000" w:themeColor="text1"/>
+                  </w:rPr>
+                </m:ctrlPr>
+              </m:dPr>
+              <m:e>
+                <m:r>
+                  <w:rPr>
+                    <w:rFonts w:ascii="Cambria Math" w:eastAsiaTheme="minorEastAsia" w:hAnsi="Cambria Math"/>
+                    <w:color w:val="000000" w:themeColor="text1"/>
+                  </w:rPr>
+                  <m:t>k-1</m:t>
+                </m:r>
+              </m:e>
+            </m:d>
+          </m:num>
+          <m:den>
+            <m:d>
+              <m:dPr>
+                <m:ctrlPr>
+                  <w:rPr>
+                    <w:rFonts w:ascii="Cambria Math" w:eastAsiaTheme="minorEastAsia" w:hAnsi="Cambria Math"/>
+                    <w:i/>
+                    <w:color w:val="000000" w:themeColor="text1"/>
+                  </w:rPr>
+                </m:ctrlPr>
+              </m:dPr>
+              <m:e>
+                <m:r>
+                  <w:rPr>
+                    <w:rFonts w:ascii="Cambria Math" w:eastAsiaTheme="minorEastAsia" w:hAnsi="Cambria Math"/>
+                    <w:color w:val="000000" w:themeColor="text1"/>
+                  </w:rPr>
+                  <m:t>gk-1</m:t>
+                </m:r>
+              </m:e>
+            </m:d>
+          </m:den>
+        </m:f>
+      </m:oMath>
+      <w:r>
+        <w:rPr>
+          <w:rFonts w:eastAsiaTheme="minorEastAsia"/>
+          <w:color w:val="000000" w:themeColor="text1"/>
+        </w:rPr>
+        <w:t xml:space="preserve"> does not change the </w:t>
+      </w:r>
+      <w:r>
+        <w:rPr>
+          <w:rFonts w:eastAsiaTheme="minorEastAsia"/>
+          <w:i/>
+          <w:color w:val="000000" w:themeColor="text1"/>
+        </w:rPr>
+        <w:t>eigenvectors</w:t>
+      </w:r>
+      <w:r>
+        <w:rPr>
+          <w:rFonts w:eastAsiaTheme="minorEastAsia"/>
+          <w:color w:val="000000" w:themeColor="text1"/>
+        </w:rPr>
+        <w:t xml:space="preserve"> (i.e. the </w:t>
+      </w:r>
+      <w:r>
+        <w:rPr>
+          <w:rFonts w:eastAsiaTheme="minorEastAsia"/>
+          <w:i/>
+          <w:color w:val="000000" w:themeColor="text1"/>
+        </w:rPr>
+        <w:t>principle-directions</w:t>
+      </w:r>
+      <w:r>
+        <w:rPr>
+          <w:rFonts w:eastAsiaTheme="minorEastAsia"/>
+          <w:color w:val="000000" w:themeColor="text1"/>
+        </w:rPr>
+        <w:t xml:space="preserve">). It only serves to scale up the </w:t>
+      </w:r>
+      <w:r>
+        <w:rPr>
+          <w:rFonts w:eastAsiaTheme="minorEastAsia"/>
+          <w:i/>
+          <w:color w:val="000000" w:themeColor="text1"/>
+        </w:rPr>
+        <w:t>eigenvalues</w:t>
+      </w:r>
+      <w:r>
+        <w:rPr>
+          <w:rFonts w:eastAsiaTheme="minorEastAsia"/>
+          <w:color w:val="000000" w:themeColor="text1"/>
+        </w:rPr>
+        <w:t xml:space="preserve"> </w:t>
+      </w:r>
+      <w:r>
+        <w:rPr>
+          <w:rFonts w:eastAsiaTheme="minorEastAsia"/>
+          <w:color w:val="000000" w:themeColor="text1"/>
+        </w:rPr>
+        <w:t>equally, which does not change the order of the principle directions.</w:t>
+      </w:r>
     </w:p>
     <w:sectPr>
       <w:pgSz w:w="11906" w:h="16838"/>
@@ -5625,6 +6011,7 @@
   <w:style w:type="character" w:default="1" w:styleId="DefaultParagraphFont">
     <w:name w:val="Default Paragraph Font"/>
     <w:uiPriority w:val="1"/>
+    <w:semiHidden/>
     <w:unhideWhenUsed/>
   </w:style>
   <w:style w:type="table" w:default="1" w:styleId="TableNormal">

</xml_diff>